<commit_message>
Updated several files to the project
</commit_message>
<xml_diff>
--- a/RunningApp_Requirements.docx
+++ b/RunningApp_Requirements.docx
@@ -4,6 +4,12 @@
   <w:body>
     <w:sdt>
       <w:sdtPr>
+        <w:rPr>
+          <w:rFonts w:asciiTheme="minorHAnsi" w:eastAsiaTheme="minorHAnsi" w:hAnsiTheme="minorHAnsi" w:cstheme="minorBidi"/>
+          <w:color w:val="auto"/>
+          <w:sz w:val="22"/>
+          <w:szCs w:val="22"/>
+        </w:rPr>
         <w:id w:val="905729632"/>
         <w:docPartObj>
           <w:docPartGallery w:val="Table of Contents"/>
@@ -12,13 +18,9 @@
       </w:sdtPr>
       <w:sdtEndPr>
         <w:rPr>
-          <w:rFonts w:asciiTheme="minorHAnsi" w:eastAsiaTheme="minorHAnsi" w:hAnsiTheme="minorHAnsi" w:cstheme="minorBidi"/>
           <w:b/>
           <w:bCs/>
           <w:noProof/>
-          <w:color w:val="auto"/>
-          <w:sz w:val="22"/>
-          <w:szCs w:val="22"/>
         </w:rPr>
       </w:sdtEndPr>
       <w:sdtContent>
@@ -1633,34 +1635,7 @@
         <w:spacing w:after="0"/>
       </w:pPr>
       <w:r>
-        <w:t>We will be u</w:t>
-      </w:r>
-      <w:r>
-        <w:t>s</w:t>
-      </w:r>
-      <w:r>
-        <w:t>ing</w:t>
-      </w:r>
-      <w:r>
-        <w:t xml:space="preserve"> powerful and flexible data analysis tool</w:t>
-      </w:r>
-      <w:r>
-        <w:t>s</w:t>
-      </w:r>
-      <w:r>
-        <w:t xml:space="preserve"> </w:t>
-      </w:r>
-      <w:r>
-        <w:t>with</w:t>
-      </w:r>
-      <w:r>
-        <w:t xml:space="preserve"> Python </w:t>
-      </w:r>
-      <w:r>
-        <w:t xml:space="preserve">and </w:t>
-      </w:r>
-      <w:r>
-        <w:t>R.</w:t>
+        <w:t>We will be using powerful and flexible data analysis tools with Python and R.</w:t>
       </w:r>
     </w:p>
     <w:p>
@@ -1838,7 +1813,16 @@
         <w:spacing w:after="0"/>
       </w:pPr>
       <w:r>
-        <w:t>Date: MM/DD/YYYY</w:t>
+        <w:t>Date</w:t>
+      </w:r>
+      <w:r>
+        <w:t>time</w:t>
+      </w:r>
+      <w:r>
+        <w:t>: MM/DD/YYYY</w:t>
+      </w:r>
+      <w:r>
+        <w:t xml:space="preserve"> HH:MM</w:t>
       </w:r>
       <w:r>
         <w:t>; then day of week will automatically be added</w:t>
@@ -1853,7 +1837,7 @@
         <w:spacing w:after="0"/>
       </w:pPr>
       <w:r>
-        <w:t>Time: HH:MM</w:t>
+        <w:t>Distance: #</w:t>
       </w:r>
     </w:p>
     <w:p>
@@ -1865,7 +1849,7 @@
         <w:spacing w:after="0"/>
       </w:pPr>
       <w:r>
-        <w:t>Distance: #</w:t>
+        <w:t>Unit: Meters, Miles, Kilometer</w:t>
       </w:r>
     </w:p>
     <w:p>
@@ -1877,7 +1861,7 @@
         <w:spacing w:after="0"/>
       </w:pPr>
       <w:r>
-        <w:t>Unit: Meters, Miles, Kilometer</w:t>
+        <w:t>Duration: HH:MM:SS</w:t>
       </w:r>
     </w:p>
     <w:p>
@@ -3278,6 +3262,7 @@
   <w:style w:type="character" w:default="1" w:styleId="DefaultParagraphFont">
     <w:name w:val="Default Paragraph Font"/>
     <w:uiPriority w:val="1"/>
+    <w:semiHidden/>
     <w:unhideWhenUsed/>
   </w:style>
   <w:style w:type="table" w:default="1" w:styleId="TableNormal">

</xml_diff>